<commit_message>
Ajout de plusieurs document pour la classe Parcours_Passager (debut de JsonParcoursPassager.java, Ajout de la classe ParcoursPassager.java, Ajout du ParcoursPassagerDataSource.java)
</commit_message>
<xml_diff>
--- a/TP-Android/GuideUtilisateurRemiseFinale/GuideUtilCarTravel.docx
+++ b/TP-Android/GuideUtilisateurRemiseFinale/GuideUtilCarTravel.docx
@@ -1995,10 +1995,6 @@
           </mc:Choice>
           <mc:Fallback>
             <w:pict>
-              <v:shapetype id="_x0000_t202" coordsize="21600,21600" o:spt="202" path="m,l,21600r21600,l21600,xe">
-                <v:stroke joinstyle="miter"/>
-                <v:path gradientshapeok="t" o:connecttype="rect"/>
-              </v:shapetype>
               <v:shape id="Zone de texte 13" o:spid="_x0000_s1027" type="#_x0000_t202" style="position:absolute;margin-left:123.7pt;margin-top:350.25pt;width:189.8pt;height:.05pt;z-index:251665408;visibility:visible;mso-wrap-style:square;mso-wrap-distance-left:9pt;mso-wrap-distance-top:0;mso-wrap-distance-right:9pt;mso-wrap-distance-bottom:0;mso-position-horizontal:absolute;mso-position-horizontal-relative:text;mso-position-vertical:absolute;mso-position-vertical-relative:text;v-text-anchor:top" o:gfxdata="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" stroked="f">
                 <v:textbox style="mso-fit-shape-to-text:t" inset="0,0,0,0">
                   <w:txbxContent>
@@ -2262,8 +2258,6 @@
         </w:rPr>
         <w:t>*N.B. : le courriel que vous rentrez ne pourra pas être modifié à l’avenir. Assurez-vous de rentrer un courriel que vous vous souviendrez pour les prochaines connexions.</w:t>
       </w:r>
-      <w:bookmarkStart w:id="0" w:name="_GoBack"/>
-      <w:bookmarkEnd w:id="0"/>
     </w:p>
     <w:p>
       <w:pPr>
@@ -2371,14 +2365,22 @@
           <w:color w:val="92D050"/>
           <w:sz w:val="28"/>
         </w:rPr>
-        <w:t>menu de navigatio</w:t>
-      </w:r>
-      <w:r>
-        <w:rPr>
-          <w:rFonts w:ascii="Sitka Subheading" w:hAnsi="Sitka Subheading"/>
-          <w:sz w:val="28"/>
-        </w:rPr>
-        <w:t>n et</w:t>
+        <w:t>menu de navigat</w:t>
+      </w:r>
+      <w:r>
+        <w:rPr>
+          <w:rFonts w:ascii="Sitka Subheading" w:hAnsi="Sitka Subheading"/>
+          <w:color w:val="92D050"/>
+          <w:sz w:val="28"/>
+        </w:rPr>
+        <w:t>ion</w:t>
+      </w:r>
+      <w:r>
+        <w:rPr>
+          <w:rFonts w:ascii="Sitka Subheading" w:hAnsi="Sitka Subheading"/>
+          <w:sz w:val="28"/>
+        </w:rPr>
+        <w:t xml:space="preserve"> et</w:t>
       </w:r>
       <w:r>
         <w:rPr>
@@ -2912,10 +2914,6 @@
           </mc:Choice>
           <mc:Fallback>
             <w:pict>
-              <v:shapetype id="_x0000_t202" coordsize="21600,21600" o:spt="202" path="m,l,21600r21600,l21600,xe">
-                <v:stroke joinstyle="miter"/>
-                <v:path gradientshapeok="t" o:connecttype="rect"/>
-              </v:shapetype>
               <v:shape id="Zone de texte 3" o:spid="_x0000_s1029" type="#_x0000_t202" style="position:absolute;margin-left:128.35pt;margin-top:387.85pt;width:177.5pt;height:.05pt;z-index:251771904;visibility:visible;mso-wrap-style:square;mso-wrap-distance-left:9pt;mso-wrap-distance-top:0;mso-wrap-distance-right:9pt;mso-wrap-distance-bottom:0;mso-position-horizontal:absolute;mso-position-horizontal-relative:text;mso-position-vertical:absolute;mso-position-vertical-relative:text;v-text-anchor:top" o:gfxdata="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" stroked="f">
                 <v:textbox style="mso-fit-shape-to-text:t" inset="0,0,0,0">
                   <w:txbxContent>
@@ -3767,7 +3765,7 @@
           </mc:Choice>
           <mc:Fallback>
             <w:pict>
-              <v:shape id="Zone de texte 20" o:spid="_x0000_s1029" type="#_x0000_t202" style="position:absolute;margin-left:133.5pt;margin-top:6.55pt;width:180.45pt;height:.05pt;z-index:251671552;visibility:visible;mso-wrap-style:square;mso-wrap-distance-left:9pt;mso-wrap-distance-top:0;mso-wrap-distance-right:9pt;mso-wrap-distance-bottom:0;mso-position-horizontal:absolute;mso-position-horizontal-relative:text;mso-position-vertical:absolute;mso-position-vertical-relative:text;v-text-anchor:top" o:gfxdata="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" stroked="f">
+              <v:shape id="Zone de texte 20" o:spid="_x0000_s1030" type="#_x0000_t202" style="position:absolute;margin-left:133.5pt;margin-top:6.55pt;width:180.45pt;height:.05pt;z-index:251671552;visibility:visible;mso-wrap-style:square;mso-wrap-distance-left:9pt;mso-wrap-distance-top:0;mso-wrap-distance-right:9pt;mso-wrap-distance-bottom:0;mso-position-horizontal:absolute;mso-position-horizontal-relative:text;mso-position-vertical:absolute;mso-position-vertical-relative:text;v-text-anchor:top" o:gfxdata="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" stroked="f">
                 <v:textbox style="mso-fit-shape-to-text:t" inset="0,0,0,0">
                   <w:txbxContent>
                     <w:p>
@@ -4418,7 +4416,7 @@
           </mc:Choice>
           <mc:Fallback>
             <w:pict>
-              <v:shape id="Zone de texte 22" o:spid="_x0000_s1030" type="#_x0000_t202" style="position:absolute;margin-left:1.6pt;margin-top:8.8pt;width:180.45pt;height:.05pt;z-index:-251640832;visibility:visible;mso-wrap-style:square;mso-wrap-distance-left:9pt;mso-wrap-distance-top:0;mso-wrap-distance-right:9pt;mso-wrap-distance-bottom:0;mso-position-horizontal:absolute;mso-position-horizontal-relative:text;mso-position-vertical:absolute;mso-position-vertical-relative:text;v-text-anchor:top" o:gfxdata="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" stroked="f">
+              <v:shape id="Zone de texte 22" o:spid="_x0000_s1031" type="#_x0000_t202" style="position:absolute;margin-left:1.6pt;margin-top:8.8pt;width:180.45pt;height:.05pt;z-index:-251640832;visibility:visible;mso-wrap-style:square;mso-wrap-distance-left:9pt;mso-wrap-distance-top:0;mso-wrap-distance-right:9pt;mso-wrap-distance-bottom:0;mso-position-horizontal:absolute;mso-position-horizontal-relative:text;mso-position-vertical:absolute;mso-position-vertical-relative:text;v-text-anchor:top" o:gfxdata="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" stroked="f">
                 <v:textbox style="mso-fit-shape-to-text:t" inset="0,0,0,0">
                   <w:txbxContent>
                     <w:p>
@@ -4526,7 +4524,7 @@
           </mc:Choice>
           <mc:Fallback>
             <w:pict>
-              <v:shape id="Zone de texte 26" o:spid="_x0000_s1031" type="#_x0000_t202" style="position:absolute;margin-left:252.2pt;margin-top:8.3pt;width:180.2pt;height:.05pt;z-index:251680768;visibility:visible;mso-wrap-style:square;mso-wrap-distance-left:9pt;mso-wrap-distance-top:0;mso-wrap-distance-right:9pt;mso-wrap-distance-bottom:0;mso-position-horizontal:absolute;mso-position-horizontal-relative:text;mso-position-vertical:absolute;mso-position-vertical-relative:text;v-text-anchor:top" o:gfxdata="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" stroked="f">
+              <v:shape id="Zone de texte 26" o:spid="_x0000_s1032" type="#_x0000_t202" style="position:absolute;margin-left:252.2pt;margin-top:8.3pt;width:180.2pt;height:.05pt;z-index:251680768;visibility:visible;mso-wrap-style:square;mso-wrap-distance-left:9pt;mso-wrap-distance-top:0;mso-wrap-distance-right:9pt;mso-wrap-distance-bottom:0;mso-position-horizontal:absolute;mso-position-horizontal-relative:text;mso-position-vertical:absolute;mso-position-vertical-relative:text;v-text-anchor:top" o:gfxdata="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" stroked="f">
                 <v:textbox style="mso-fit-shape-to-text:t" inset="0,0,0,0">
                   <w:txbxContent>
                     <w:p>
@@ -5355,7 +5353,7 @@
           </mc:Choice>
           <mc:Fallback>
             <w:pict>
-              <v:shape id="Zone de texte 28" o:spid="_x0000_s1032" type="#_x0000_t202" style="position:absolute;margin-left:141.85pt;margin-top:33.9pt;width:180.45pt;height:.05pt;z-index:-251630592;visibility:visible;mso-wrap-style:square;mso-wrap-distance-left:9pt;mso-wrap-distance-top:0;mso-wrap-distance-right:9pt;mso-wrap-distance-bottom:0;mso-position-horizontal:absolute;mso-position-horizontal-relative:text;mso-position-vertical:absolute;mso-position-vertical-relative:text;v-text-anchor:top" o:gfxdata="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" stroked="f">
+              <v:shape id="Zone de texte 28" o:spid="_x0000_s1033" type="#_x0000_t202" style="position:absolute;margin-left:141.85pt;margin-top:33.9pt;width:180.45pt;height:.05pt;z-index:-251630592;visibility:visible;mso-wrap-style:square;mso-wrap-distance-left:9pt;mso-wrap-distance-top:0;mso-wrap-distance-right:9pt;mso-wrap-distance-bottom:0;mso-position-horizontal:absolute;mso-position-horizontal-relative:text;mso-position-vertical:absolute;mso-position-vertical-relative:text;v-text-anchor:top" o:gfxdata="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" stroked="f">
                 <v:textbox style="mso-fit-shape-to-text:t" inset="0,0,0,0">
                   <w:txbxContent>
                     <w:p>
@@ -5848,7 +5846,7 @@
           </mc:Choice>
           <mc:Fallback>
             <w:pict>
-              <v:shape id="Zone de texte 33" o:spid="_x0000_s1033" type="#_x0000_t202" style="position:absolute;margin-left:129.05pt;margin-top:15.55pt;width:186.7pt;height:.05pt;z-index:251689984;visibility:visible;mso-wrap-style:square;mso-wrap-distance-left:9pt;mso-wrap-distance-top:0;mso-wrap-distance-right:9pt;mso-wrap-distance-bottom:0;mso-position-horizontal:absolute;mso-position-horizontal-relative:text;mso-position-vertical:absolute;mso-position-vertical-relative:text;v-text-anchor:top" o:gfxdata="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" stroked="f">
+              <v:shape id="Zone de texte 33" o:spid="_x0000_s1034" type="#_x0000_t202" style="position:absolute;margin-left:129.05pt;margin-top:15.55pt;width:186.7pt;height:.05pt;z-index:251689984;visibility:visible;mso-wrap-style:square;mso-wrap-distance-left:9pt;mso-wrap-distance-top:0;mso-wrap-distance-right:9pt;mso-wrap-distance-bottom:0;mso-position-horizontal:absolute;mso-position-horizontal-relative:text;mso-position-vertical:absolute;mso-position-vertical-relative:text;v-text-anchor:top" o:gfxdata="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" stroked="f">
                 <v:textbox style="mso-fit-shape-to-text:t" inset="0,0,0,0">
                   <w:txbxContent>
                     <w:p>
@@ -6203,7 +6201,7 @@
           </mc:Choice>
           <mc:Fallback>
             <w:pict>
-              <v:shape id="Zone de texte 34" o:spid="_x0000_s1034" type="#_x0000_t202" style="position:absolute;margin-left:138.9pt;margin-top:332.2pt;width:184.25pt;height:13.85pt;z-index:251693056;visibility:visible;mso-wrap-style:square;mso-width-percent:0;mso-height-percent:0;mso-wrap-distance-left:9pt;mso-wrap-distance-top:0;mso-wrap-distance-right:9pt;mso-wrap-distance-bottom:0;mso-position-horizontal:absolute;mso-position-horizontal-relative:text;mso-position-vertical:absolute;mso-position-vertical-relative:text;mso-width-percent:0;mso-height-percent:0;mso-width-relative:margin;mso-height-relative:margin;v-text-anchor:top" o:gfxdata="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" stroked="f">
+              <v:shape id="Zone de texte 34" o:spid="_x0000_s1035" type="#_x0000_t202" style="position:absolute;margin-left:138.9pt;margin-top:332.2pt;width:184.25pt;height:13.85pt;z-index:251693056;visibility:visible;mso-wrap-style:square;mso-width-percent:0;mso-height-percent:0;mso-wrap-distance-left:9pt;mso-wrap-distance-top:0;mso-wrap-distance-right:9pt;mso-wrap-distance-bottom:0;mso-position-horizontal:absolute;mso-position-horizontal-relative:text;mso-position-vertical:absolute;mso-position-vertical-relative:text;mso-width-percent:0;mso-height-percent:0;mso-width-relative:margin;mso-height-relative:margin;v-text-anchor:top" o:gfxdata="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" stroked="f">
                 <v:textbox inset="0,0,0,0">
                   <w:txbxContent>
                     <w:p>
@@ -6856,7 +6854,7 @@
           </mc:Choice>
           <mc:Fallback>
             <w:pict>
-              <v:shape id="Zone de texte 37" o:spid="_x0000_s1035" type="#_x0000_t202" style="position:absolute;margin-left:-2.05pt;margin-top:341.5pt;width:186.7pt;height:.05pt;z-index:251698176;visibility:visible;mso-wrap-style:square;mso-wrap-distance-left:9pt;mso-wrap-distance-top:0;mso-wrap-distance-right:9pt;mso-wrap-distance-bottom:0;mso-position-horizontal:absolute;mso-position-horizontal-relative:text;mso-position-vertical:absolute;mso-position-vertical-relative:text;v-text-anchor:top" o:gfxdata="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" stroked="f">
+              <v:shape id="Zone de texte 37" o:spid="_x0000_s1036" type="#_x0000_t202" style="position:absolute;margin-left:-2.05pt;margin-top:341.5pt;width:186.7pt;height:.05pt;z-index:251698176;visibility:visible;mso-wrap-style:square;mso-wrap-distance-left:9pt;mso-wrap-distance-top:0;mso-wrap-distance-right:9pt;mso-wrap-distance-bottom:0;mso-position-horizontal:absolute;mso-position-horizontal-relative:text;mso-position-vertical:absolute;mso-position-vertical-relative:text;v-text-anchor:top" o:gfxdata="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" stroked="f">
                 <v:textbox style="mso-fit-shape-to-text:t" inset="0,0,0,0">
                   <w:txbxContent>
                     <w:p>
@@ -6964,7 +6962,7 @@
           </mc:Choice>
           <mc:Fallback>
             <w:pict>
-              <v:shape id="Zone de texte 40" o:spid="_x0000_s1036" type="#_x0000_t202" style="position:absolute;margin-left:243.75pt;margin-top:340.95pt;width:186.5pt;height:.05pt;z-index:251701248;visibility:visible;mso-wrap-style:square;mso-wrap-distance-left:9pt;mso-wrap-distance-top:0;mso-wrap-distance-right:9pt;mso-wrap-distance-bottom:0;mso-position-horizontal:absolute;mso-position-horizontal-relative:text;mso-position-vertical:absolute;mso-position-vertical-relative:text;v-text-anchor:top" o:gfxdata="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" stroked="f">
+              <v:shape id="Zone de texte 40" o:spid="_x0000_s1037" type="#_x0000_t202" style="position:absolute;margin-left:243.75pt;margin-top:340.95pt;width:186.5pt;height:.05pt;z-index:251701248;visibility:visible;mso-wrap-style:square;mso-wrap-distance-left:9pt;mso-wrap-distance-top:0;mso-wrap-distance-right:9pt;mso-wrap-distance-bottom:0;mso-position-horizontal:absolute;mso-position-horizontal-relative:text;mso-position-vertical:absolute;mso-position-vertical-relative:text;v-text-anchor:top" o:gfxdata="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" stroked="f">
                 <v:textbox style="mso-fit-shape-to-text:t" inset="0,0,0,0">
                   <w:txbxContent>
                     <w:p>
@@ -7677,7 +7675,7 @@
           </mc:Choice>
           <mc:Fallback>
             <w:pict>
-              <v:shape id="Zone de texte 48" o:spid="_x0000_s1037" type="#_x0000_t202" style="position:absolute;margin-left:138.7pt;margin-top:335.6pt;width:156.9pt;height:.05pt;z-index:251712512;visibility:visible;mso-wrap-style:square;mso-wrap-distance-left:9pt;mso-wrap-distance-top:0;mso-wrap-distance-right:9pt;mso-wrap-distance-bottom:0;mso-position-horizontal:absolute;mso-position-horizontal-relative:text;mso-position-vertical:absolute;mso-position-vertical-relative:text;v-text-anchor:top" o:gfxdata="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" stroked="f">
+              <v:shape id="Zone de texte 48" o:spid="_x0000_s1038" type="#_x0000_t202" style="position:absolute;margin-left:138.7pt;margin-top:335.6pt;width:156.9pt;height:.05pt;z-index:251712512;visibility:visible;mso-wrap-style:square;mso-wrap-distance-left:9pt;mso-wrap-distance-top:0;mso-wrap-distance-right:9pt;mso-wrap-distance-bottom:0;mso-position-horizontal:absolute;mso-position-horizontal-relative:text;mso-position-vertical:absolute;mso-position-vertical-relative:text;v-text-anchor:top" o:gfxdata="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" stroked="f">
                 <v:textbox style="mso-fit-shape-to-text:t" inset="0,0,0,0">
                   <w:txbxContent>
                     <w:p>
@@ -8130,7 +8128,7 @@
           </mc:Choice>
           <mc:Fallback>
             <w:pict>
-              <v:shape id="Zone de texte 47" o:spid="_x0000_s1038" type="#_x0000_t202" style="position:absolute;margin-left:-50.75pt;margin-top:2.65pt;width:156.7pt;height:.05pt;z-index:251710464;visibility:visible;mso-wrap-style:square;mso-wrap-distance-left:9pt;mso-wrap-distance-top:0;mso-wrap-distance-right:9pt;mso-wrap-distance-bottom:0;mso-position-horizontal:absolute;mso-position-horizontal-relative:text;mso-position-vertical:absolute;mso-position-vertical-relative:text;v-text-anchor:top" o:gfxdata="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" stroked="f">
+              <v:shape id="Zone de texte 47" o:spid="_x0000_s1039" type="#_x0000_t202" style="position:absolute;margin-left:-50.75pt;margin-top:2.65pt;width:156.7pt;height:.05pt;z-index:251710464;visibility:visible;mso-wrap-style:square;mso-wrap-distance-left:9pt;mso-wrap-distance-top:0;mso-wrap-distance-right:9pt;mso-wrap-distance-bottom:0;mso-position-horizontal:absolute;mso-position-horizontal-relative:text;mso-position-vertical:absolute;mso-position-vertical-relative:text;v-text-anchor:top" o:gfxdata="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" stroked="f">
                 <v:textbox style="mso-fit-shape-to-text:t" inset="0,0,0,0">
                   <w:txbxContent>
                     <w:p>
@@ -8238,7 +8236,7 @@
           </mc:Choice>
           <mc:Fallback>
             <w:pict>
-              <v:shape id="Zone de texte 49" o:spid="_x0000_s1039" type="#_x0000_t202" style="position:absolute;margin-left:332.5pt;margin-top:1.65pt;width:155.65pt;height:.05pt;z-index:251714560;visibility:visible;mso-wrap-style:square;mso-wrap-distance-left:9pt;mso-wrap-distance-top:0;mso-wrap-distance-right:9pt;mso-wrap-distance-bottom:0;mso-position-horizontal:absolute;mso-position-horizontal-relative:text;mso-position-vertical:absolute;mso-position-vertical-relative:text;v-text-anchor:top" o:gfxdata="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" stroked="f">
+              <v:shape id="Zone de texte 49" o:spid="_x0000_s1040" type="#_x0000_t202" style="position:absolute;margin-left:332.5pt;margin-top:1.65pt;width:155.65pt;height:.05pt;z-index:251714560;visibility:visible;mso-wrap-style:square;mso-wrap-distance-left:9pt;mso-wrap-distance-top:0;mso-wrap-distance-right:9pt;mso-wrap-distance-bottom:0;mso-position-horizontal:absolute;mso-position-horizontal-relative:text;mso-position-vertical:absolute;mso-position-vertical-relative:text;v-text-anchor:top" o:gfxdata="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" stroked="f">
                 <v:textbox style="mso-fit-shape-to-text:t" inset="0,0,0,0">
                   <w:txbxContent>
                     <w:p>
@@ -8868,7 +8866,7 @@
           </mc:Choice>
           <mc:Fallback>
             <w:pict>
-              <v:shape id="Zone de texte 50" o:spid="_x0000_s1040" type="#_x0000_t202" style="position:absolute;margin-left:133.4pt;margin-top:11.9pt;width:184.15pt;height:23.35pt;z-index:251717632;visibility:visible;mso-wrap-style:square;mso-width-percent:0;mso-height-percent:0;mso-wrap-distance-left:9pt;mso-wrap-distance-top:0;mso-wrap-distance-right:9pt;mso-wrap-distance-bottom:0;mso-position-horizontal:absolute;mso-position-horizontal-relative:text;mso-position-vertical:absolute;mso-position-vertical-relative:text;mso-width-percent:0;mso-height-percent:0;mso-width-relative:margin;mso-height-relative:margin;v-text-anchor:top" o:gfxdata="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" stroked="f">
+              <v:shape id="Zone de texte 50" o:spid="_x0000_s1041" type="#_x0000_t202" style="position:absolute;margin-left:133.4pt;margin-top:11.9pt;width:184.15pt;height:23.35pt;z-index:251717632;visibility:visible;mso-wrap-style:square;mso-width-percent:0;mso-height-percent:0;mso-wrap-distance-left:9pt;mso-wrap-distance-top:0;mso-wrap-distance-right:9pt;mso-wrap-distance-bottom:0;mso-position-horizontal:absolute;mso-position-horizontal-relative:text;mso-position-vertical:absolute;mso-position-vertical-relative:text;mso-width-percent:0;mso-height-percent:0;mso-width-relative:margin;mso-height-relative:margin;v-text-anchor:top" o:gfxdata="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" stroked="f">
                 <v:textbox inset="0,0,0,0">
                   <w:txbxContent>
                     <w:p>
@@ -9336,7 +9334,7 @@
           </mc:Choice>
           <mc:Fallback>
             <w:pict>
-              <v:shape id="Zone de texte 56" o:spid="_x0000_s1041" type="#_x0000_t202" style="position:absolute;margin-left:134.5pt;margin-top:373.2pt;width:184.1pt;height:23.6pt;z-index:251724800;visibility:visible;mso-wrap-style:square;mso-width-percent:0;mso-height-percent:0;mso-wrap-distance-left:9pt;mso-wrap-distance-top:0;mso-wrap-distance-right:9pt;mso-wrap-distance-bottom:0;mso-position-horizontal:absolute;mso-position-horizontal-relative:text;mso-position-vertical:absolute;mso-position-vertical-relative:text;mso-width-percent:0;mso-height-percent:0;mso-width-relative:margin;mso-height-relative:margin;v-text-anchor:top" o:gfxdata="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" stroked="f">
+              <v:shape id="Zone de texte 56" o:spid="_x0000_s1042" type="#_x0000_t202" style="position:absolute;margin-left:134.5pt;margin-top:373.2pt;width:184.1pt;height:23.6pt;z-index:251724800;visibility:visible;mso-wrap-style:square;mso-width-percent:0;mso-height-percent:0;mso-wrap-distance-left:9pt;mso-wrap-distance-top:0;mso-wrap-distance-right:9pt;mso-wrap-distance-bottom:0;mso-position-horizontal:absolute;mso-position-horizontal-relative:text;mso-position-vertical:absolute;mso-position-vertical-relative:text;mso-width-percent:0;mso-height-percent:0;mso-width-relative:margin;mso-height-relative:margin;v-text-anchor:top" o:gfxdata="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" stroked="f">
                 <v:textbox inset="0,0,0,0">
                   <w:txbxContent>
                     <w:p>
@@ -10065,7 +10063,7 @@
           </mc:Choice>
           <mc:Fallback>
             <w:pict>
-              <v:shape id="Zone de texte 61" o:spid="_x0000_s1042" type="#_x0000_t202" style="position:absolute;margin-left:130.45pt;margin-top:411.95pt;width:184.15pt;height:22.15pt;z-index:251731968;visibility:visible;mso-wrap-style:square;mso-width-percent:0;mso-height-percent:0;mso-wrap-distance-left:9pt;mso-wrap-distance-top:0;mso-wrap-distance-right:9pt;mso-wrap-distance-bottom:0;mso-position-horizontal:absolute;mso-position-horizontal-relative:text;mso-position-vertical:absolute;mso-position-vertical-relative:text;mso-width-percent:0;mso-height-percent:0;mso-width-relative:margin;mso-height-relative:margin;v-text-anchor:top" o:gfxdata="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" stroked="f">
+              <v:shape id="Zone de texte 61" o:spid="_x0000_s1043" type="#_x0000_t202" style="position:absolute;margin-left:130.45pt;margin-top:411.95pt;width:184.15pt;height:22.15pt;z-index:251731968;visibility:visible;mso-wrap-style:square;mso-width-percent:0;mso-height-percent:0;mso-wrap-distance-left:9pt;mso-wrap-distance-top:0;mso-wrap-distance-right:9pt;mso-wrap-distance-bottom:0;mso-position-horizontal:absolute;mso-position-horizontal-relative:text;mso-position-vertical:absolute;mso-position-vertical-relative:text;mso-width-percent:0;mso-height-percent:0;mso-width-relative:margin;mso-height-relative:margin;v-text-anchor:top" o:gfxdata="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" stroked="f">
                 <v:textbox inset="0,0,0,0">
                   <w:txbxContent>
                     <w:p>
@@ -10461,7 +10459,7 @@
           </mc:Choice>
           <mc:Fallback>
             <w:pict>
-              <v:shape id="Zone de texte 71" o:spid="_x0000_s1043" type="#_x0000_t202" style="position:absolute;margin-left:141.6pt;margin-top:401.55pt;width:184.15pt;height:23.35pt;z-index:251746304;visibility:visible;mso-wrap-style:square;mso-width-percent:0;mso-height-percent:0;mso-wrap-distance-left:9pt;mso-wrap-distance-top:0;mso-wrap-distance-right:9pt;mso-wrap-distance-bottom:0;mso-position-horizontal:absolute;mso-position-horizontal-relative:text;mso-position-vertical:absolute;mso-position-vertical-relative:text;mso-width-percent:0;mso-height-percent:0;mso-width-relative:margin;mso-height-relative:margin;v-text-anchor:top" o:gfxdata="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" stroked="f">
+              <v:shape id="Zone de texte 71" o:spid="_x0000_s1044" type="#_x0000_t202" style="position:absolute;margin-left:141.6pt;margin-top:401.55pt;width:184.15pt;height:23.35pt;z-index:251746304;visibility:visible;mso-wrap-style:square;mso-width-percent:0;mso-height-percent:0;mso-wrap-distance-left:9pt;mso-wrap-distance-top:0;mso-wrap-distance-right:9pt;mso-wrap-distance-bottom:0;mso-position-horizontal:absolute;mso-position-horizontal-relative:text;mso-position-vertical:absolute;mso-position-vertical-relative:text;mso-width-percent:0;mso-height-percent:0;mso-width-relative:margin;mso-height-relative:margin;v-text-anchor:top" o:gfxdata="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" stroked="f">
                 <v:textbox inset="0,0,0,0">
                   <w:txbxContent>
                     <w:p>
@@ -10910,7 +10908,7 @@
           </mc:Choice>
           <mc:Fallback>
             <w:pict>
-              <v:shape id="Zone de texte 79" o:spid="_x0000_s1044" type="#_x0000_t202" style="position:absolute;margin-left:256.9pt;margin-top:361.35pt;width:168.45pt;height:.05pt;z-index:251759616;visibility:visible;mso-wrap-style:square;mso-wrap-distance-left:9pt;mso-wrap-distance-top:0;mso-wrap-distance-right:9pt;mso-wrap-distance-bottom:0;mso-position-horizontal:absolute;mso-position-horizontal-relative:text;mso-position-vertical:absolute;mso-position-vertical-relative:text;v-text-anchor:top" o:gfxdata="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" stroked="f">
+              <v:shape id="Zone de texte 79" o:spid="_x0000_s1045" type="#_x0000_t202" style="position:absolute;margin-left:256.9pt;margin-top:361.35pt;width:168.45pt;height:.05pt;z-index:251759616;visibility:visible;mso-wrap-style:square;mso-wrap-distance-left:9pt;mso-wrap-distance-top:0;mso-wrap-distance-right:9pt;mso-wrap-distance-bottom:0;mso-position-horizontal:absolute;mso-position-horizontal-relative:text;mso-position-vertical:absolute;mso-position-vertical-relative:text;v-text-anchor:top" o:gfxdata="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" stroked="f">
                 <v:textbox style="mso-fit-shape-to-text:t" inset="0,0,0,0">
                   <w:txbxContent>
                     <w:p>
@@ -11030,7 +11028,7 @@
           </mc:Choice>
           <mc:Fallback>
             <w:pict>
-              <v:shape id="Zone de texte 78" o:spid="_x0000_s1045" type="#_x0000_t202" style="position:absolute;margin-left:-.2pt;margin-top:361pt;width:168.3pt;height:.05pt;z-index:251757568;visibility:visible;mso-wrap-style:square;mso-wrap-distance-left:9pt;mso-wrap-distance-top:0;mso-wrap-distance-right:9pt;mso-wrap-distance-bottom:0;mso-position-horizontal:absolute;mso-position-horizontal-relative:text;mso-position-vertical:absolute;mso-position-vertical-relative:text;v-text-anchor:top" o:gfxdata="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" stroked="f">
+              <v:shape id="Zone de texte 78" o:spid="_x0000_s1046" type="#_x0000_t202" style="position:absolute;margin-left:-.2pt;margin-top:361pt;width:168.3pt;height:.05pt;z-index:251757568;visibility:visible;mso-wrap-style:square;mso-wrap-distance-left:9pt;mso-wrap-distance-top:0;mso-wrap-distance-right:9pt;mso-wrap-distance-bottom:0;mso-position-horizontal:absolute;mso-position-horizontal-relative:text;mso-position-vertical:absolute;mso-position-vertical-relative:text;v-text-anchor:top" o:gfxdata="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" stroked="f">
                 <v:textbox style="mso-fit-shape-to-text:t" inset="0,0,0,0">
                   <w:txbxContent>
                     <w:p>
@@ -11873,7 +11871,7 @@
           </mc:Choice>
           <mc:Fallback>
             <w:pict>
-              <v:shape id="Zone de texte 84" o:spid="_x0000_s1046" type="#_x0000_t202" style="position:absolute;margin-left:261.55pt;margin-top:349.65pt;width:169.05pt;height:.05pt;z-index:251765760;visibility:visible;mso-wrap-style:square;mso-wrap-distance-left:9pt;mso-wrap-distance-top:0;mso-wrap-distance-right:9pt;mso-wrap-distance-bottom:0;mso-position-horizontal:absolute;mso-position-horizontal-relative:text;mso-position-vertical:absolute;mso-position-vertical-relative:text;v-text-anchor:top" o:gfxdata="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" stroked="f">
+              <v:shape id="Zone de texte 84" o:spid="_x0000_s1047" type="#_x0000_t202" style="position:absolute;margin-left:261.55pt;margin-top:349.65pt;width:169.05pt;height:.05pt;z-index:251765760;visibility:visible;mso-wrap-style:square;mso-wrap-distance-left:9pt;mso-wrap-distance-top:0;mso-wrap-distance-right:9pt;mso-wrap-distance-bottom:0;mso-position-horizontal:absolute;mso-position-horizontal-relative:text;mso-position-vertical:absolute;mso-position-vertical-relative:text;v-text-anchor:top" o:gfxdata="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" stroked="f">
                 <v:textbox style="mso-fit-shape-to-text:t" inset="0,0,0,0">
                   <w:txbxContent>
                     <w:p>
@@ -11893,21 +11891,7 @@
                           <w:rFonts w:ascii="Sitka Subheading" w:hAnsi="Sitka Subheading"/>
                           <w:color w:val="auto"/>
                         </w:rPr>
-                        <w:t>Fig. Ajout parcours P.2 (</w:t>
-                      </w:r>
-                      <w:r>
-                        <w:rPr>
-                          <w:rFonts w:ascii="Sitka Subheading" w:hAnsi="Sitka Subheading"/>
-                          <w:color w:val="auto"/>
-                        </w:rPr>
-                        <w:t>conducteur</w:t>
-                      </w:r>
-                      <w:r>
-                        <w:rPr>
-                          <w:rFonts w:ascii="Sitka Subheading" w:hAnsi="Sitka Subheading"/>
-                          <w:color w:val="auto"/>
-                        </w:rPr>
-                        <w:t>)</w:t>
+                        <w:t>Fig. Ajout parcours P.2 (conducteur)</w:t>
                       </w:r>
                     </w:p>
                   </w:txbxContent>
@@ -12057,7 +12041,7 @@
           </mc:Choice>
           <mc:Fallback>
             <w:pict>
-              <v:shape id="Zone de texte 83" o:spid="_x0000_s1047" type="#_x0000_t202" style="position:absolute;margin-left:.35pt;margin-top:349.65pt;width:169.05pt;height:.05pt;z-index:251763712;visibility:visible;mso-wrap-style:square;mso-wrap-distance-left:9pt;mso-wrap-distance-top:0;mso-wrap-distance-right:9pt;mso-wrap-distance-bottom:0;mso-position-horizontal:absolute;mso-position-horizontal-relative:text;mso-position-vertical:absolute;mso-position-vertical-relative:text;v-text-anchor:top" o:gfxdata="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" stroked="f">
+              <v:shape id="Zone de texte 83" o:spid="_x0000_s1048" type="#_x0000_t202" style="position:absolute;margin-left:.35pt;margin-top:349.65pt;width:169.05pt;height:.05pt;z-index:251763712;visibility:visible;mso-wrap-style:square;mso-wrap-distance-left:9pt;mso-wrap-distance-top:0;mso-wrap-distance-right:9pt;mso-wrap-distance-bottom:0;mso-position-horizontal:absolute;mso-position-horizontal-relative:text;mso-position-vertical:absolute;mso-position-vertical-relative:text;v-text-anchor:top" o:gfxdata="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" stroked="f">
                 <v:textbox style="mso-fit-shape-to-text:t" inset="0,0,0,0">
                   <w:txbxContent>
                     <w:p>
@@ -12472,6 +12456,27 @@
         </w:rPr>
         <w:t>.</w:t>
       </w:r>
+      <w:r>
+        <w:rPr>
+          <w:rFonts w:ascii="Sitka Subheading" w:hAnsi="Sitka Subheading"/>
+          <w:sz w:val="28"/>
+        </w:rPr>
+        <w:t xml:space="preserve"> E</w:t>
+      </w:r>
+      <w:r>
+        <w:rPr>
+          <w:rFonts w:ascii="Sitka Subheading" w:hAnsi="Sitka Subheading"/>
+          <w:sz w:val="28"/>
+        </w:rPr>
+        <w:t>n cas d’urgence</w:t>
+      </w:r>
+      <w:r>
+        <w:rPr>
+          <w:rFonts w:ascii="Sitka Subheading" w:hAnsi="Sitka Subheading"/>
+          <w:sz w:val="28"/>
+        </w:rPr>
+        <w:t>, le conducteur devra donc contacter la personne qui a fait cette demande qui comprend plus d’un passager.</w:t>
+      </w:r>
     </w:p>
     <w:p>
       <w:pPr>
@@ -12620,6 +12625,7 @@
           <w:rFonts w:ascii="Sitka Subheading" w:hAnsi="Sitka Subheading"/>
           <w:sz w:val="28"/>
         </w:rPr>
+        <w:lastRenderedPageBreak/>
         <w:t>Pour continuer à la dernière page d’informations, peser sur le crochet situé dans le coin supérieur de la page actuelle.</w:t>
       </w:r>
     </w:p>
@@ -12635,7 +12641,6 @@
           <w:rFonts w:ascii="Sitka Subheading" w:hAnsi="Sitka Subheading"/>
           <w:sz w:val="28"/>
         </w:rPr>
-        <w:lastRenderedPageBreak/>
         <w:t>Les dernières informations saisies concernent l’</w:t>
       </w:r>
       <w:r>
@@ -12797,7 +12802,7 @@
           </mc:Choice>
           <mc:Fallback>
             <w:pict>
-              <v:shape id="Zone de texte 86" o:spid="_x0000_s1048" type="#_x0000_t202" style="position:absolute;margin-left:119.6pt;margin-top:405.65pt;width:197.3pt;height:.05pt;z-index:251768832;visibility:visible;mso-wrap-style:square;mso-wrap-distance-left:9pt;mso-wrap-distance-top:0;mso-wrap-distance-right:9pt;mso-wrap-distance-bottom:0;mso-position-horizontal:absolute;mso-position-horizontal-relative:text;mso-position-vertical:absolute;mso-position-vertical-relative:text;v-text-anchor:top" o:gfxdata="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" stroked="f">
+              <v:shape id="Zone de texte 86" o:spid="_x0000_s1049" type="#_x0000_t202" style="position:absolute;margin-left:119.6pt;margin-top:405.65pt;width:197.3pt;height:.05pt;z-index:251768832;visibility:visible;mso-wrap-style:square;mso-wrap-distance-left:9pt;mso-wrap-distance-top:0;mso-wrap-distance-right:9pt;mso-wrap-distance-bottom:0;mso-position-horizontal:absolute;mso-position-horizontal-relative:text;mso-position-vertical:absolute;mso-position-vertical-relative:text;v-text-anchor:top" o:gfxdata="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" stroked="f">
                 <v:textbox style="mso-fit-shape-to-text:t" inset="0,0,0,0">
                   <w:txbxContent>
                     <w:p>
@@ -13174,22 +13179,6 @@
     </w:p>
     <w:p>
       <w:pPr>
-        <w:rPr>
-          <w:rFonts w:ascii="Sitka Subheading" w:hAnsi="Sitka Subheading"/>
-          <w:sz w:val="28"/>
-        </w:rPr>
-      </w:pPr>
-    </w:p>
-    <w:p>
-      <w:pPr>
-        <w:rPr>
-          <w:rFonts w:ascii="Sitka Subheading" w:hAnsi="Sitka Subheading"/>
-          <w:sz w:val="28"/>
-        </w:rPr>
-      </w:pPr>
-    </w:p>
-    <w:p>
-      <w:pPr>
         <w:pStyle w:val="Sous-titre"/>
         <w:rPr>
           <w:rFonts w:ascii="Sitka Subheading" w:hAnsi="Sitka Subheading"/>
@@ -13197,6 +13186,8 @@
           <w:sz w:val="52"/>
         </w:rPr>
       </w:pPr>
+      <w:bookmarkStart w:id="0" w:name="_GoBack"/>
+      <w:bookmarkEnd w:id="0"/>
       <w:r>
         <w:rPr>
           <w:rFonts w:ascii="Sitka Subheading" w:hAnsi="Sitka Subheading"/>
@@ -13285,7 +13276,6 @@
         <w:docPartUnique/>
       </w:docPartObj>
     </w:sdtPr>
-    <w:sdtEndPr/>
     <w:sdtContent>
       <w:p>
         <w:pPr>
@@ -13306,7 +13296,7 @@
             <w:noProof/>
             <w:lang w:val="fr-FR"/>
           </w:rPr>
-          <w:t>5</w:t>
+          <w:t>14</w:t>
         </w:r>
         <w:r>
           <w:fldChar w:fldCharType="end"/>
@@ -14880,7 +14870,7 @@
 </file>
 
 <file path=customXml/itemProps1.xml><?xml version="1.0" encoding="utf-8"?>
-<ds:datastoreItem xmlns:ds="http://schemas.openxmlformats.org/officeDocument/2006/customXml" ds:itemID="{13D06D79-3B6D-4A96-ABFF-7BD4E97C120A}">
+<ds:datastoreItem xmlns:ds="http://schemas.openxmlformats.org/officeDocument/2006/customXml" ds:itemID="{F599C1DC-F363-4043-917F-FD733139D62B}">
   <ds:schemaRefs>
     <ds:schemaRef ds:uri="http://schemas.openxmlformats.org/officeDocument/2006/bibliography"/>
   </ds:schemaRefs>

</xml_diff>